<commit_message>
fix points according to RO
</commit_message>
<xml_diff>
--- a/docs/Программа и методика испытаний.docx
+++ b/docs/Программа и методика испытаний.docx
@@ -4694,9 +4694,8 @@
         <w:rPr>
           <w:sz w:val="24"/>
           <w:szCs w:val="28"/>
-          <w:highlight w:val="cyan"/>
-        </w:rPr>
-        <w:t>3.2.1</w:t>
+        </w:rPr>
+        <w:t>3.2</w:t>
       </w:r>
       <w:r>
         <w:rPr>
@@ -4791,6 +4790,27 @@
           <w:szCs w:val="28"/>
         </w:rPr>
         <w:t>»</w:t>
+      </w:r>
+      <w:r>
+        <w:rPr>
+          <w:sz w:val="24"/>
+          <w:szCs w:val="28"/>
+        </w:rPr>
+        <w:t xml:space="preserve"> (рис.1. </w:t>
+      </w:r>
+      <w:r>
+        <w:rPr>
+          <w:sz w:val="24"/>
+          <w:szCs w:val="28"/>
+        </w:rPr>
+        <w:t>«Руководства оператора»</w:t>
+      </w:r>
+      <w:r>
+        <w:rPr>
+          <w:sz w:val="24"/>
+          <w:szCs w:val="28"/>
+        </w:rPr>
+        <w:t>)</w:t>
       </w:r>
     </w:p>
     <w:p>
@@ -4934,9 +4954,8 @@
         <w:rPr>
           <w:sz w:val="24"/>
           <w:szCs w:val="28"/>
-          <w:highlight w:val="cyan"/>
-        </w:rPr>
-        <w:t>3.2.1</w:t>
+        </w:rPr>
+        <w:t>3.2</w:t>
       </w:r>
       <w:r>
         <w:rPr>
@@ -5664,7 +5683,15 @@
           <w:sz w:val="24"/>
           <w:szCs w:val="28"/>
         </w:rPr>
-        <w:t xml:space="preserve"> команды красные. Если пользователь поворачивает голову согласно </w:t>
+        <w:t xml:space="preserve"> </w:t>
+      </w:r>
+      <w:r>
+        <w:rPr>
+          <w:sz w:val="24"/>
+          <w:szCs w:val="28"/>
+        </w:rPr>
+        <w:lastRenderedPageBreak/>
+        <w:t xml:space="preserve">команды красные. Если пользователь поворачивает голову согласно </w:t>
       </w:r>
       <w:proofErr w:type="gramStart"/>
       <w:r>
@@ -5695,15 +5722,7 @@
           <w:sz w:val="24"/>
           <w:szCs w:val="28"/>
         </w:rPr>
-        <w:t xml:space="preserve">, </w:t>
-      </w:r>
-      <w:r>
-        <w:rPr>
-          <w:sz w:val="24"/>
-          <w:szCs w:val="28"/>
-        </w:rPr>
-        <w:lastRenderedPageBreak/>
-        <w:t>то индикатор соответствующей команды становится сначала желтым, потом зеленым (пункт ТЗ 4.1.2.2);</w:t>
+        <w:t>, то индикатор соответствующей команды становится сначала желтым, потом зеленым (пункт ТЗ 4.1.2.2);</w:t>
       </w:r>
     </w:p>
     <w:p>
@@ -5965,16 +5984,22 @@
         <w:rPr>
           <w:sz w:val="24"/>
           <w:szCs w:val="28"/>
-          <w:highlight w:val="cyan"/>
-        </w:rPr>
-        <w:t>3.2.1</w:t>
-      </w:r>
-      <w:r>
-        <w:rPr>
-          <w:sz w:val="24"/>
-          <w:szCs w:val="28"/>
-        </w:rPr>
-        <w:t xml:space="preserve"> «Руководства оператора»</w:t>
+        </w:rPr>
+        <w:t>3.2</w:t>
+      </w:r>
+      <w:r>
+        <w:rPr>
+          <w:sz w:val="24"/>
+          <w:szCs w:val="28"/>
+        </w:rPr>
+        <w:t xml:space="preserve"> </w:t>
+      </w:r>
+      <w:r>
+        <w:rPr>
+          <w:sz w:val="24"/>
+          <w:szCs w:val="28"/>
+        </w:rPr>
+        <w:t>«Руководства оператора»</w:t>
       </w:r>
       <w:r>
         <w:rPr>
@@ -6502,9 +6527,8 @@
         <w:rPr>
           <w:sz w:val="24"/>
           <w:szCs w:val="28"/>
-          <w:highlight w:val="cyan"/>
-        </w:rPr>
-        <w:t>3.2.1</w:t>
+        </w:rPr>
+        <w:t>3.9</w:t>
       </w:r>
       <w:r>
         <w:rPr>
@@ -6581,8 +6605,6 @@
           <w:szCs w:val="28"/>
         </w:rPr>
       </w:pPr>
-      <w:bookmarkStart w:id="38" w:name="_GoBack"/>
-      <w:bookmarkEnd w:id="38"/>
       <w:r>
         <w:rPr>
           <w:sz w:val="24"/>
@@ -6930,7 +6952,14 @@
           <w:sz w:val="24"/>
           <w:szCs w:val="28"/>
         </w:rPr>
-        <w:t xml:space="preserve"> 3.2.1 «Руководства оператора»;</w:t>
+        <w:t xml:space="preserve"> 3.2</w:t>
+      </w:r>
+      <w:r>
+        <w:rPr>
+          <w:sz w:val="24"/>
+          <w:szCs w:val="28"/>
+        </w:rPr>
+        <w:t xml:space="preserve"> «Руководства оператора»;</w:t>
       </w:r>
     </w:p>
     <w:p>
@@ -7129,7 +7158,6 @@
           <w:sz w:val="24"/>
           <w:szCs w:val="28"/>
         </w:rPr>
-        <w:lastRenderedPageBreak/>
         <w:t>Запустить ПО «</w:t>
       </w:r>
       <w:proofErr w:type="spellStart"/>
@@ -7147,16 +7175,24 @@
           <w:sz w:val="24"/>
           <w:szCs w:val="28"/>
         </w:rPr>
-        <w:t xml:space="preserve">» в соответчики с пунктом </w:t>
-      </w:r>
-      <w:r>
-        <w:rPr>
-          <w:sz w:val="24"/>
-          <w:szCs w:val="28"/>
-          <w:highlight w:val="cyan"/>
-        </w:rPr>
-        <w:t>3.2.1</w:t>
-      </w:r>
+        <w:t>» в соответчики с пунктом</w:t>
+      </w:r>
+      <w:r>
+        <w:rPr>
+          <w:sz w:val="24"/>
+          <w:szCs w:val="28"/>
+        </w:rPr>
+        <w:t xml:space="preserve"> </w:t>
+      </w:r>
+      <w:r>
+        <w:rPr>
+          <w:sz w:val="24"/>
+          <w:szCs w:val="28"/>
+        </w:rPr>
+        <w:t>3.2</w:t>
+      </w:r>
+      <w:bookmarkStart w:id="38" w:name="_GoBack"/>
+      <w:bookmarkEnd w:id="38"/>
       <w:r>
         <w:rPr>
           <w:sz w:val="24"/>
@@ -7867,7 +7903,7 @@
           <w:rPr>
             <w:noProof/>
           </w:rPr>
-          <w:t>6</w:t>
+          <w:t>7</w:t>
         </w:r>
         <w:r>
           <w:fldChar w:fldCharType="end"/>
@@ -11450,7 +11486,7 @@
 </file>
 
 <file path=customXml/itemProps1.xml><?xml version="1.0" encoding="utf-8"?>
-<ds:datastoreItem xmlns:ds="http://schemas.openxmlformats.org/officeDocument/2006/customXml" ds:itemID="{8914AF18-3F6E-4487-B32C-AFC36942FEB4}">
+<ds:datastoreItem xmlns:ds="http://schemas.openxmlformats.org/officeDocument/2006/customXml" ds:itemID="{64BE0A81-811C-48C4-8C36-6FB16CB380A2}">
   <ds:schemaRefs>
     <ds:schemaRef ds:uri="http://schemas.openxmlformats.org/officeDocument/2006/bibliography"/>
   </ds:schemaRefs>

</xml_diff>